<commit_message>
updated resume, added solo project
</commit_message>
<xml_diff>
--- a/julian-booher-resume.docx
+++ b/julian-booher-resume.docx
@@ -61,7 +61,6 @@
           <w:szCs w:val="32"/>
         </w:rPr>
       </w:pPr>
-      <w:commentRangeStart w:id="0"/>
       <w:r>
         <w:rPr>
           <w:rtl w:val="0"/>
@@ -89,10 +88,6 @@
           <w:smallCaps w:val="0"/>
         </w:rPr>
       </w:pPr>
-      <w:commentRangeEnd w:id="0"/>
-      <w:r>
-        <w:commentReference w:id="0"/>
-      </w:r>
       <w:r>
         <w:rPr>
           <w:rFonts w:ascii="Calibri" w:cs="Calibri" w:eastAsia="Calibri" w:hAnsi="Calibri"/>
@@ -126,7 +121,7 @@
           <w:rFonts w:ascii="Calibri" w:cs="Calibri" w:eastAsia="Calibri" w:hAnsi="Calibri"/>
         </w:rPr>
       </w:pPr>
-      <w:hyperlink r:id="rId7">
+      <w:hyperlink r:id="rId6">
         <w:r>
           <w:rPr>
             <w:rFonts w:ascii="Calibri" w:cs="Calibri" w:eastAsia="Calibri" w:hAnsi="Calibri"/>
@@ -277,7 +272,7 @@
           <w:rFonts w:ascii="Calibri" w:cs="Calibri" w:eastAsia="Calibri" w:hAnsi="Calibri"/>
           <w:rtl w:val="0"/>
         </w:rPr>
-        <w:t xml:space="preserve">JavaScript, Node.js, React, Redux, jQuery, Express.js, C, Python, PostgreSQL, Git, Heroku, Bootstrap, material-ui, Django, HTML5, CSS3</w:t>
+        <w:t xml:space="preserve">JavaScript, Node.js, React, Redux, jQuery, Express.js, C, Python, PostgreSQL, Git, Heroku, Bootstrap, Material-UI, Django, HTML5, CSS3</w:t>
       </w:r>
       <w:r>
         <w:rPr>
@@ -364,7 +359,6 @@
           <w:u w:val="single"/>
         </w:rPr>
       </w:pPr>
-      <w:commentRangeStart w:id="1"/>
       <w:r>
         <w:rPr>
           <w:rFonts w:ascii="Calibri" w:cs="Calibri" w:eastAsia="Calibri" w:hAnsi="Calibri"/>
@@ -417,76 +411,15 @@
         <w:ind w:left="720" w:hanging="360"/>
         <w:rPr>
           <w:rFonts w:ascii="Calibri" w:cs="Calibri" w:eastAsia="Calibri" w:hAnsi="Calibri"/>
-        </w:rPr>
-      </w:pPr>
-      <w:r>
-        <w:rPr>
-          <w:rFonts w:ascii="Calibri" w:cs="Calibri" w:eastAsia="Calibri" w:hAnsi="Calibri"/>
-          <w:rtl w:val="0"/>
-        </w:rPr>
-        <w:t xml:space="preserve">Became a well rounded developer, learning skills like public speaking, paired programming, group projects, diversity training, best practices in a real work environment.</w:t>
-      </w:r>
-      <w:commentRangeEnd w:id="1"/>
-      <w:r>
-        <w:commentReference w:id="1"/>
-      </w:r>
-      <w:r>
-        <w:rPr>
-          <w:rtl w:val="0"/>
-        </w:rPr>
-      </w:r>
-    </w:p>
-    <w:p>
-      <w:pPr>
-        <w:widowControl w:val="0"/>
-        <w:pBdr>
-          <w:top w:space="0" w:sz="0" w:val="nil"/>
-          <w:left w:space="0" w:sz="0" w:val="nil"/>
-          <w:bottom w:space="0" w:sz="0" w:val="nil"/>
-          <w:right w:space="0" w:sz="0" w:val="nil"/>
-          <w:between w:space="0" w:sz="0" w:val="nil"/>
-        </w:pBdr>
-        <w:shd w:fill="auto" w:val="clear"/>
-        <w:rPr>
-          <w:rFonts w:ascii="Calibri" w:cs="Calibri" w:eastAsia="Calibri" w:hAnsi="Calibri"/>
-          <w:b w:val="1"/>
-        </w:rPr>
-      </w:pPr>
-      <w:r>
-        <w:rPr>
-          <w:rtl w:val="0"/>
-        </w:rPr>
-      </w:r>
-    </w:p>
-    <w:p>
-      <w:pPr>
-        <w:widowControl w:val="0"/>
-        <w:rPr>
-          <w:rFonts w:ascii="Calibri" w:cs="Calibri" w:eastAsia="Calibri" w:hAnsi="Calibri"/>
-          <w:u w:val="single"/>
-        </w:rPr>
-      </w:pPr>
-      <w:r>
-        <w:rPr>
-          <w:rFonts w:ascii="Calibri" w:cs="Calibri" w:eastAsia="Calibri" w:hAnsi="Calibri"/>
-          <w:u w:val="single"/>
-          <w:rtl w:val="0"/>
-        </w:rPr>
-        <w:t xml:space="preserve">Marvel Bar - Server &amp; Bartender - 04/2016 to 03/2020</w:t>
-      </w:r>
-    </w:p>
-    <w:p>
-      <w:pPr>
-        <w:widowControl w:val="0"/>
-        <w:rPr>
-          <w:rFonts w:ascii="Calibri" w:cs="Calibri" w:eastAsia="Calibri" w:hAnsi="Calibri"/>
-          <w:b w:val="1"/>
-        </w:rPr>
-      </w:pPr>
-      <w:r>
-        <w:rPr>
-          <w:rtl w:val="0"/>
-        </w:rPr>
+          <w:u w:val="none"/>
+        </w:rPr>
+      </w:pPr>
+      <w:r>
+        <w:rPr>
+          <w:rFonts w:ascii="Calibri" w:cs="Calibri" w:eastAsia="Calibri" w:hAnsi="Calibri"/>
+          <w:rtl w:val="0"/>
+        </w:rPr>
+        <w:t xml:space="preserve">Created full stack CRUD web applications, often in groups, while managing pull and merge requests from other group members.</w:t>
       </w:r>
     </w:p>
     <w:p>
@@ -506,7 +439,12 @@
           <w:rFonts w:ascii="Calibri" w:cs="Calibri" w:eastAsia="Calibri" w:hAnsi="Calibri"/>
           <w:rtl w:val="0"/>
         </w:rPr>
-        <w:t xml:space="preserve">Exceed industry standards for cleanliness in workspace, guest facing areas, and prep areas. </w:t>
+        <w:t xml:space="preserve">Became a well rounded developer, learning skills like public speaking, paired programming, group projects, diversity training, best practices in a real work environment.</w:t>
+      </w:r>
+      <w:r>
+        <w:rPr>
+          <w:rtl w:val="0"/>
+        </w:rPr>
       </w:r>
     </w:p>
     <w:p>
@@ -519,14 +457,133 @@
         <w:ind w:left="720" w:hanging="360"/>
         <w:rPr>
           <w:rFonts w:ascii="Calibri" w:cs="Calibri" w:eastAsia="Calibri" w:hAnsi="Calibri"/>
-        </w:rPr>
-      </w:pPr>
-      <w:r>
-        <w:rPr>
-          <w:rFonts w:ascii="Calibri" w:cs="Calibri" w:eastAsia="Calibri" w:hAnsi="Calibri"/>
-          <w:rtl w:val="0"/>
-        </w:rPr>
-        <w:t xml:space="preserve">Go above and beyond guest expectations. Often created or gifted a custom tasting experience for every guest, utilizing my intimate knowledge of over hundreds of spirits.</w:t>
+          <w:u w:val="none"/>
+        </w:rPr>
+      </w:pPr>
+      <w:r>
+        <w:rPr>
+          <w:rFonts w:ascii="Calibri" w:cs="Calibri" w:eastAsia="Calibri" w:hAnsi="Calibri"/>
+          <w:b w:val="1"/>
+          <w:rtl w:val="0"/>
+        </w:rPr>
+        <w:t xml:space="preserve">Solo Project:</w:t>
+      </w:r>
+      <w:r>
+        <w:rPr>
+          <w:rFonts w:ascii="Calibri" w:cs="Calibri" w:eastAsia="Calibri" w:hAnsi="Calibri"/>
+          <w:rtl w:val="0"/>
+        </w:rPr>
+        <w:t xml:space="preserve"> Match Thread</w:t>
+      </w:r>
+    </w:p>
+    <w:p>
+      <w:pPr>
+        <w:widowControl w:val="0"/>
+        <w:numPr>
+          <w:ilvl w:val="1"/>
+          <w:numId w:val="1"/>
+        </w:numPr>
+        <w:ind w:left="1440" w:hanging="360"/>
+        <w:rPr>
+          <w:rFonts w:ascii="Calibri" w:cs="Calibri" w:eastAsia="Calibri" w:hAnsi="Calibri"/>
+          <w:u w:val="none"/>
+        </w:rPr>
+      </w:pPr>
+      <w:r>
+        <w:rPr>
+          <w:rFonts w:ascii="Calibri" w:cs="Calibri" w:eastAsia="Calibri" w:hAnsi="Calibri"/>
+          <w:rtl w:val="0"/>
+        </w:rPr>
+        <w:t xml:space="preserve">Multi-user web application allowing users to rate and discuss the performance of teams in completed soccer matches.</w:t>
+      </w:r>
+    </w:p>
+    <w:p>
+      <w:pPr>
+        <w:widowControl w:val="0"/>
+        <w:numPr>
+          <w:ilvl w:val="1"/>
+          <w:numId w:val="1"/>
+        </w:numPr>
+        <w:ind w:left="1440" w:hanging="360"/>
+        <w:rPr>
+          <w:rFonts w:ascii="Calibri" w:cs="Calibri" w:eastAsia="Calibri" w:hAnsi="Calibri"/>
+          <w:u w:val="none"/>
+        </w:rPr>
+      </w:pPr>
+      <w:r>
+        <w:rPr>
+          <w:rFonts w:ascii="Calibri" w:cs="Calibri" w:eastAsia="Calibri" w:hAnsi="Calibri"/>
+          <w:rtl w:val="0"/>
+        </w:rPr>
+        <w:t xml:space="preserve">Schedules, players and team information are available throughout the application for Major League Soccer (MLS).</w:t>
+      </w:r>
+    </w:p>
+    <w:p>
+      <w:pPr>
+        <w:widowControl w:val="0"/>
+        <w:numPr>
+          <w:ilvl w:val="1"/>
+          <w:numId w:val="1"/>
+        </w:numPr>
+        <w:ind w:left="1440" w:hanging="360"/>
+        <w:rPr>
+          <w:rFonts w:ascii="Calibri" w:cs="Calibri" w:eastAsia="Calibri" w:hAnsi="Calibri"/>
+          <w:u w:val="none"/>
+        </w:rPr>
+      </w:pPr>
+      <w:r>
+        <w:rPr>
+          <w:rFonts w:ascii="Calibri" w:cs="Calibri" w:eastAsia="Calibri" w:hAnsi="Calibri"/>
+          <w:rtl w:val="0"/>
+        </w:rPr>
+        <w:t xml:space="preserve">Technologies: JavaScript, React, Redux, Express.js, PostgreSQL, Git, Material-UI.</w:t>
+      </w:r>
+    </w:p>
+    <w:p>
+      <w:pPr>
+        <w:widowControl w:val="0"/>
+        <w:ind w:left="0" w:firstLine="0"/>
+        <w:rPr>
+          <w:rFonts w:ascii="Calibri" w:cs="Calibri" w:eastAsia="Calibri" w:hAnsi="Calibri"/>
+        </w:rPr>
+      </w:pPr>
+      <w:r>
+        <w:rPr>
+          <w:rFonts w:ascii="Calibri" w:cs="Calibri" w:eastAsia="Calibri" w:hAnsi="Calibri"/>
+          <w:rtl w:val="0"/>
+        </w:rPr>
+        <w:tab/>
+      </w:r>
+    </w:p>
+    <w:p>
+      <w:pPr>
+        <w:widowControl w:val="0"/>
+        <w:rPr>
+          <w:rFonts w:ascii="Calibri" w:cs="Calibri" w:eastAsia="Calibri" w:hAnsi="Calibri"/>
+          <w:u w:val="single"/>
+        </w:rPr>
+      </w:pPr>
+      <w:r>
+        <w:rPr>
+          <w:rFonts w:ascii="Calibri" w:cs="Calibri" w:eastAsia="Calibri" w:hAnsi="Calibri"/>
+          <w:u w:val="single"/>
+          <w:rtl w:val="0"/>
+        </w:rPr>
+        <w:t xml:space="preserve">Marvel Bar - Server &amp; Bartender - 04/2016 to 03/2020</w:t>
+      </w:r>
+    </w:p>
+    <w:p>
+      <w:pPr>
+        <w:widowControl w:val="0"/>
+        <w:ind w:left="0" w:firstLine="0"/>
+        <w:rPr>
+          <w:rFonts w:ascii="Calibri" w:cs="Calibri" w:eastAsia="Calibri" w:hAnsi="Calibri"/>
+        </w:rPr>
+      </w:pPr>
+      <w:r>
+        <w:rPr>
+          <w:rtl w:val="0"/>
+        </w:rPr>
       </w:r>
     </w:p>
     <w:p>
@@ -546,7 +603,7 @@
           <w:rFonts w:ascii="Calibri" w:cs="Calibri" w:eastAsia="Calibri" w:hAnsi="Calibri"/>
           <w:rtl w:val="0"/>
         </w:rPr>
-        <w:t xml:space="preserve">During service, prepared intricate cocktails in a high-tempo environment while maintaining a comfortable, inviting atmosphere for all guests.</w:t>
+        <w:t xml:space="preserve">Go above and beyond guest expectations. Often created or gifted a custom tasting experience for every guest, utilizing my intimate knowledge of over hundreds of spirits.</w:t>
       </w:r>
     </w:p>
     <w:p>
@@ -566,6 +623,26 @@
           <w:rFonts w:ascii="Calibri" w:cs="Calibri" w:eastAsia="Calibri" w:hAnsi="Calibri"/>
           <w:rtl w:val="0"/>
         </w:rPr>
+        <w:t xml:space="preserve">During service, prepared intricate cocktails in a high-tempo environment while maintaining a comfortable, inviting atmosphere for all guests.</w:t>
+      </w:r>
+    </w:p>
+    <w:p>
+      <w:pPr>
+        <w:widowControl w:val="0"/>
+        <w:numPr>
+          <w:ilvl w:val="0"/>
+          <w:numId w:val="1"/>
+        </w:numPr>
+        <w:ind w:left="720" w:hanging="360"/>
+        <w:rPr>
+          <w:rFonts w:ascii="Calibri" w:cs="Calibri" w:eastAsia="Calibri" w:hAnsi="Calibri"/>
+        </w:rPr>
+      </w:pPr>
+      <w:r>
+        <w:rPr>
+          <w:rFonts w:ascii="Calibri" w:cs="Calibri" w:eastAsia="Calibri" w:hAnsi="Calibri"/>
+          <w:rtl w:val="0"/>
+        </w:rPr>
         <w:t xml:space="preserve">Weekly full team meetings to discuss service, technique, marketing, and procedural efficiency</w:t>
       </w:r>
     </w:p>
@@ -587,71 +664,21 @@
         <w:widowControl w:val="0"/>
         <w:rPr>
           <w:rFonts w:ascii="Calibri" w:cs="Calibri" w:eastAsia="Calibri" w:hAnsi="Calibri"/>
-        </w:rPr>
-      </w:pPr>
-      <w:r>
-        <w:rPr>
-          <w:rtl w:val="0"/>
-        </w:rPr>
-      </w:r>
-    </w:p>
-    <w:p>
-      <w:pPr>
-        <w:widowControl w:val="0"/>
-        <w:rPr>
-          <w:rFonts w:ascii="Calibri" w:cs="Calibri" w:eastAsia="Calibri" w:hAnsi="Calibri"/>
-        </w:rPr>
-      </w:pPr>
-      <w:r>
-        <w:rPr>
-          <w:rtl w:val="0"/>
-        </w:rPr>
-      </w:r>
-    </w:p>
-    <w:p>
-      <w:pPr>
-        <w:widowControl w:val="0"/>
-        <w:rPr>
-          <w:rFonts w:ascii="Calibri" w:cs="Calibri" w:eastAsia="Calibri" w:hAnsi="Calibri"/>
-        </w:rPr>
-      </w:pPr>
-      <w:r>
-        <w:rPr>
-          <w:rtl w:val="0"/>
-        </w:rPr>
-      </w:r>
-    </w:p>
-    <w:p>
-      <w:pPr>
-        <w:widowControl w:val="0"/>
-        <w:rPr>
-          <w:rFonts w:ascii="Calibri" w:cs="Calibri" w:eastAsia="Calibri" w:hAnsi="Calibri"/>
-        </w:rPr>
-      </w:pPr>
-      <w:r>
-        <w:rPr>
-          <w:rtl w:val="0"/>
-        </w:rPr>
-      </w:r>
-    </w:p>
-    <w:p>
-      <w:pPr>
-        <w:widowControl w:val="0"/>
-        <w:rPr>
-          <w:rFonts w:ascii="Calibri" w:cs="Calibri" w:eastAsia="Calibri" w:hAnsi="Calibri"/>
-        </w:rPr>
-      </w:pPr>
-      <w:r>
-        <w:rPr>
-          <w:rtl w:val="0"/>
-        </w:rPr>
-      </w:r>
-    </w:p>
-    <w:p>
-      <w:pPr>
-        <w:widowControl w:val="0"/>
-        <w:rPr>
-          <w:rFonts w:ascii="Calibri" w:cs="Calibri" w:eastAsia="Calibri" w:hAnsi="Calibri"/>
+          <w:u w:val="single"/>
+        </w:rPr>
+      </w:pPr>
+      <w:r>
+        <w:rPr>
+          <w:rtl w:val="0"/>
+        </w:rPr>
+      </w:r>
+    </w:p>
+    <w:p>
+      <w:pPr>
+        <w:widowControl w:val="0"/>
+        <w:rPr>
+          <w:rFonts w:ascii="Calibri" w:cs="Calibri" w:eastAsia="Calibri" w:hAnsi="Calibri"/>
+          <w:u w:val="single"/>
         </w:rPr>
       </w:pPr>
       <w:r>
@@ -1289,116 +1316,11 @@
     </w:p>
     <w:sectPr>
       <w:pgSz w:h="15840" w:w="12240" w:orient="portrait"/>
-      <w:pgMar w:bottom="1440" w:top="1440" w:left="1800" w:right="1800" w:header="0" w:footer="720"/>
+      <w:pgMar w:bottom="1440" w:top="720" w:left="1800" w:right="1800" w:header="0" w:footer="720"/>
       <w:pgNumType w:start="1"/>
     </w:sectPr>
   </w:body>
 </w:document>
-</file>
-
-<file path=word/comments.xml><?xml version="1.0" encoding="utf-8"?>
-<w:comments xmlns:mc="http://schemas.openxmlformats.org/markup-compatibility/2006" xmlns:o="urn:schemas-microsoft-com:office:office" xmlns:r="http://schemas.openxmlformats.org/officeDocument/2006/relationships" xmlns:m="http://schemas.openxmlformats.org/officeDocument/2006/math" xmlns:v="urn:schemas-microsoft-com:vml" xmlns:wp="http://schemas.openxmlformats.org/drawingml/2006/wordprocessingDrawing" xmlns:w10="urn:schemas-microsoft-com:office:word" xmlns:w="http://schemas.openxmlformats.org/wordprocessingml/2006/main" xmlns:wne="http://schemas.microsoft.com/office/word/2006/wordml" xmlns:sl="http://schemas.openxmlformats.org/schemaLibrary/2006/main" xmlns:a="http://schemas.openxmlformats.org/drawingml/2006/main" xmlns:pic="http://schemas.openxmlformats.org/drawingml/2006/picture" xmlns:c="http://schemas.openxmlformats.org/drawingml/2006/chart" xmlns:lc="http://schemas.openxmlformats.org/drawingml/2006/lockedCanvas" xmlns:dgm="http://schemas.openxmlformats.org/drawingml/2006/diagram" xmlns:wps="http://schemas.microsoft.com/office/word/2010/wordprocessingShape" xmlns:wpg="http://schemas.microsoft.com/office/word/2010/wordprocessingGroup" xmlns:w14="http://schemas.microsoft.com/office/word/2010/wordml" xmlns:w15="http://schemas.microsoft.com/office/word/2012/wordml">
-  <w:comment w:author="Christy Larsen" w:id="0" w:date="2020-12-18T15:38:29Z">
-    <w:p>
-      <w:pPr>
-        <w:keepNext w:val="0"/>
-        <w:keepLines w:val="0"/>
-        <w:widowControl w:val="0"/>
-        <w:pBdr>
-          <w:top w:space="0" w:sz="0" w:val="nil"/>
-          <w:left w:space="0" w:sz="0" w:val="nil"/>
-          <w:bottom w:space="0" w:sz="0" w:val="nil"/>
-          <w:right w:space="0" w:sz="0" w:val="nil"/>
-          <w:between w:space="0" w:sz="0" w:val="nil"/>
-        </w:pBdr>
-        <w:shd w:fill="auto" w:val="clear"/>
-        <w:spacing w:after="0" w:before="0" w:line="240" w:lineRule="auto"/>
-        <w:ind w:left="0" w:right="0" w:firstLine="0"/>
-        <w:jc w:val="left"/>
-        <w:rPr>
-          <w:rFonts w:ascii="Arial" w:cs="Arial" w:eastAsia="Arial" w:hAnsi="Arial"/>
-          <w:b w:val="0"/>
-          <w:i w:val="0"/>
-          <w:smallCaps w:val="0"/>
-          <w:strike w:val="0"/>
-          <w:color w:val="000000"/>
-          <w:sz w:val="22"/>
-          <w:szCs w:val="22"/>
-          <w:u w:val="none"/>
-          <w:shd w:fill="auto" w:val="clear"/>
-          <w:vertAlign w:val="baseline"/>
-        </w:rPr>
-      </w:pPr>
-      <w:r>
-        <w:rPr>
-          <w:rFonts w:ascii="Arial" w:cs="Arial" w:eastAsia="Arial" w:hAnsi="Arial"/>
-          <w:b w:val="0"/>
-          <w:i w:val="0"/>
-          <w:smallCaps w:val="0"/>
-          <w:strike w:val="0"/>
-          <w:color w:val="000000"/>
-          <w:sz w:val="22"/>
-          <w:szCs w:val="22"/>
-          <w:u w:val="none"/>
-          <w:shd w:fill="auto" w:val="clear"/>
-          <w:vertAlign w:val="baseline"/>
-          <w:rtl w:val="0"/>
-        </w:rPr>
-        <w:t xml:space="preserve">phone number?</w:t>
-      </w:r>
-    </w:p>
-  </w:comment>
-  <w:comment w:author="Christy Larsen" w:id="1" w:date="2020-12-18T15:52:29Z">
-    <w:p>
-      <w:pPr>
-        <w:keepNext w:val="0"/>
-        <w:keepLines w:val="0"/>
-        <w:widowControl w:val="0"/>
-        <w:pBdr>
-          <w:top w:space="0" w:sz="0" w:val="nil"/>
-          <w:left w:space="0" w:sz="0" w:val="nil"/>
-          <w:bottom w:space="0" w:sz="0" w:val="nil"/>
-          <w:right w:space="0" w:sz="0" w:val="nil"/>
-          <w:between w:space="0" w:sz="0" w:val="nil"/>
-        </w:pBdr>
-        <w:shd w:fill="auto" w:val="clear"/>
-        <w:spacing w:after="0" w:before="0" w:line="240" w:lineRule="auto"/>
-        <w:ind w:left="0" w:right="0" w:firstLine="0"/>
-        <w:jc w:val="left"/>
-        <w:rPr>
-          <w:rFonts w:ascii="Arial" w:cs="Arial" w:eastAsia="Arial" w:hAnsi="Arial"/>
-          <w:b w:val="0"/>
-          <w:i w:val="0"/>
-          <w:smallCaps w:val="0"/>
-          <w:strike w:val="0"/>
-          <w:color w:val="000000"/>
-          <w:sz w:val="22"/>
-          <w:szCs w:val="22"/>
-          <w:u w:val="none"/>
-          <w:shd w:fill="auto" w:val="clear"/>
-          <w:vertAlign w:val="baseline"/>
-        </w:rPr>
-      </w:pPr>
-      <w:r>
-        <w:rPr>
-          <w:rFonts w:ascii="Arial" w:cs="Arial" w:eastAsia="Arial" w:hAnsi="Arial"/>
-          <w:b w:val="0"/>
-          <w:i w:val="0"/>
-          <w:smallCaps w:val="0"/>
-          <w:strike w:val="0"/>
-          <w:color w:val="000000"/>
-          <w:sz w:val="22"/>
-          <w:szCs w:val="22"/>
-          <w:u w:val="none"/>
-          <w:shd w:fill="auto" w:val="clear"/>
-          <w:vertAlign w:val="baseline"/>
-          <w:rtl w:val="0"/>
-        </w:rPr>
-        <w:t xml:space="preserve">move this to the top of experience since it is your most recent</w:t>
-      </w:r>
-    </w:p>
-  </w:comment>
-</w:comments>
 </file>
 
 <file path=word/numbering.xml><?xml version="1.0" encoding="utf-8"?>

</xml_diff>